<commit_message>
new docs are added
</commit_message>
<xml_diff>
--- a/Docs/Scenario_of_system_work/system_operation_scenario.docx
+++ b/Docs/Scenario_of_system_work/system_operation_scenario.docx
@@ -7,7 +7,6 @@
         <w:pStyle w:val="1"/>
         <w:rPr>
           <w:color w:val="000000" w:themeColor="text1"/>
-          <w:lang w:val="en-US"/>
         </w:rPr>
       </w:pPr>
       <w:r>
@@ -15,14 +14,90 @@
           <w:color w:val="000000" w:themeColor="text1"/>
         </w:rPr>
         <w:t>Сценарий работы пользователя с системой</w:t>
+      </w:r>
+    </w:p>
+    <w:p/>
+    <w:p>
+      <w:pPr>
+        <w:ind w:firstLine="708"/>
+        <w:rPr>
+          <w:rFonts w:cs="Times New Roman"/>
+          <w:sz w:val="24"/>
+          <w:szCs w:val="24"/>
+        </w:rPr>
+      </w:pPr>
+      <w:r>
+        <w:rPr>
+          <w:rFonts w:cs="Times New Roman"/>
+          <w:sz w:val="24"/>
+          <w:szCs w:val="24"/>
+        </w:rPr>
+        <w:t xml:space="preserve">В рамках одной системы </w:t>
+      </w:r>
+      <w:proofErr w:type="spellStart"/>
+      <w:r>
+        <w:rPr>
+          <w:rFonts w:cs="Times New Roman"/>
+          <w:sz w:val="24"/>
+          <w:szCs w:val="24"/>
+          <w:lang w:val="en-US"/>
+        </w:rPr>
+        <w:t>ShedulerTask</w:t>
+      </w:r>
+      <w:proofErr w:type="spellEnd"/>
+      <w:r>
+        <w:rPr>
+          <w:rFonts w:cs="Times New Roman"/>
+          <w:sz w:val="24"/>
+          <w:szCs w:val="24"/>
+        </w:rPr>
+        <w:t xml:space="preserve"> реализуются 3 компонента: Построитель расписания, </w:t>
+      </w:r>
+      <w:proofErr w:type="spellStart"/>
+      <w:r>
+        <w:rPr>
+          <w:rFonts w:cs="Times New Roman"/>
+          <w:sz w:val="24"/>
+          <w:szCs w:val="24"/>
+        </w:rPr>
+        <w:t>Дебагер</w:t>
+      </w:r>
+      <w:proofErr w:type="spellEnd"/>
+      <w:r>
+        <w:rPr>
+          <w:rFonts w:cs="Times New Roman"/>
+          <w:sz w:val="24"/>
+          <w:szCs w:val="24"/>
+        </w:rPr>
+        <w:t xml:space="preserve"> и Визуализатор</w:t>
       </w:r>
     </w:p>
     <w:p>
       <w:pPr>
-        <w:rPr>
-          <w:lang w:val="en-US"/>
-        </w:rPr>
-      </w:pPr>
+        <w:ind w:firstLine="708"/>
+        <w:rPr>
+          <w:rFonts w:cs="Times New Roman"/>
+          <w:sz w:val="24"/>
+          <w:szCs w:val="24"/>
+        </w:rPr>
+      </w:pPr>
+      <w:r>
+        <w:rPr>
+          <w:rFonts w:cs="Times New Roman"/>
+          <w:b/>
+          <w:sz w:val="24"/>
+          <w:szCs w:val="24"/>
+        </w:rPr>
+        <w:t>1.</w:t>
+      </w:r>
+      <w:r>
+        <w:rPr>
+          <w:rFonts w:cs="Times New Roman"/>
+          <w:sz w:val="24"/>
+          <w:szCs w:val="24"/>
+        </w:rPr>
+        <w:t xml:space="preserve"> При запуске программы перед пользователем возникает форма с кнопками “Построить расписание” и “Визуализировать расписание”.</w:t>
+      </w:r>
     </w:p>
     <w:p>
       <w:pPr>
@@ -40,63 +115,227 @@
           <w:sz w:val="24"/>
           <w:szCs w:val="24"/>
         </w:rPr>
-        <w:t>1.</w:t>
-      </w:r>
-      <w:r>
-        <w:rPr>
-          <w:rFonts w:cs="Times New Roman"/>
-          <w:sz w:val="24"/>
-          <w:szCs w:val="24"/>
-        </w:rPr>
-        <w:t xml:space="preserve"> При запуске программы перед пользователем возникает форма с кнопками “Построить расписание” и “Визуализировать расписание”.</w:t>
+        <w:t>2.</w:t>
+      </w:r>
+      <w:r>
+        <w:rPr>
+          <w:rFonts w:cs="Times New Roman"/>
+          <w:sz w:val="24"/>
+          <w:szCs w:val="24"/>
+        </w:rPr>
+        <w:t xml:space="preserve"> По нажатию кнопки “Построить расписание” система запускает окно консоли, в командной строке пользователь должен указать следующую команду:</w:t>
       </w:r>
     </w:p>
     <w:p>
       <w:pPr>
-        <w:ind w:firstLine="708"/>
-        <w:rPr>
-          <w:rFonts w:cs="Times New Roman"/>
-          <w:sz w:val="24"/>
-          <w:szCs w:val="24"/>
-        </w:rPr>
-      </w:pPr>
-      <w:r>
-        <w:rPr>
-          <w:rFonts w:cs="Times New Roman"/>
-          <w:b/>
-          <w:sz w:val="24"/>
-          <w:szCs w:val="24"/>
-        </w:rPr>
-        <w:t>2.</w:t>
-      </w:r>
-      <w:r>
-        <w:rPr>
-          <w:rFonts w:cs="Times New Roman"/>
-          <w:sz w:val="24"/>
-          <w:szCs w:val="24"/>
-        </w:rPr>
-        <w:t xml:space="preserve"> По нажатию кнопки “Построить расписание” система запускает окно консоли, в командной строке пользователь должен указать следующую команду:</w:t>
+        <w:jc w:val="center"/>
+        <w:rPr>
+          <w:rFonts w:cs="Times New Roman"/>
+          <w:i/>
+          <w:sz w:val="24"/>
+          <w:szCs w:val="24"/>
+          <w:lang w:val="en-US"/>
+        </w:rPr>
+      </w:pPr>
+      <w:r>
+        <w:rPr>
+          <w:i/>
+          <w:sz w:val="24"/>
+          <w:szCs w:val="24"/>
+          <w:lang w:val="en-US"/>
+        </w:rPr>
+        <w:t xml:space="preserve">./Scheduler.exe </w:t>
+      </w:r>
+      <w:proofErr w:type="gramStart"/>
+      <w:r>
+        <w:rPr>
+          <w:i/>
+          <w:sz w:val="24"/>
+          <w:szCs w:val="24"/>
+          <w:lang w:val="en-US"/>
+        </w:rPr>
+        <w:t xml:space="preserve">[ </w:t>
+      </w:r>
+      <w:proofErr w:type="spellStart"/>
+      <w:r>
+        <w:rPr>
+          <w:i/>
+          <w:sz w:val="24"/>
+          <w:szCs w:val="24"/>
+          <w:lang w:val="en-US"/>
+        </w:rPr>
+        <w:t>name</w:t>
+      </w:r>
+      <w:proofErr w:type="gramEnd"/>
+      <w:r>
+        <w:rPr>
+          <w:i/>
+          <w:sz w:val="24"/>
+          <w:szCs w:val="24"/>
+          <w:lang w:val="en-US"/>
+        </w:rPr>
+        <w:t>_of_input_dir</w:t>
+      </w:r>
+      <w:proofErr w:type="spellEnd"/>
+      <w:r>
+        <w:rPr>
+          <w:i/>
+          <w:sz w:val="24"/>
+          <w:szCs w:val="24"/>
+          <w:lang w:val="en-US"/>
+        </w:rPr>
+        <w:t>] [</w:t>
+      </w:r>
+      <w:proofErr w:type="spellStart"/>
+      <w:r>
+        <w:rPr>
+          <w:i/>
+          <w:sz w:val="24"/>
+          <w:szCs w:val="24"/>
+          <w:lang w:val="en-US"/>
+        </w:rPr>
+        <w:t>name_of_output_dir</w:t>
+      </w:r>
+      <w:proofErr w:type="spellEnd"/>
+      <w:r>
+        <w:rPr>
+          <w:i/>
+          <w:sz w:val="24"/>
+          <w:szCs w:val="24"/>
+          <w:lang w:val="en-US"/>
+        </w:rPr>
+        <w:t>]</w:t>
       </w:r>
     </w:p>
     <w:p>
       <w:pPr>
-        <w:jc w:val="center"/>
-        <w:rPr>
-          <w:rFonts w:cs="Times New Roman"/>
-          <w:i/>
-          <w:sz w:val="24"/>
-          <w:szCs w:val="24"/>
-          <w:lang w:val="en-US"/>
-        </w:rPr>
-      </w:pPr>
-      <w:r>
-        <w:rPr>
-          <w:i/>
-          <w:sz w:val="24"/>
-          <w:szCs w:val="24"/>
-          <w:lang w:val="en-US"/>
-        </w:rPr>
-        <w:t>./Scheduler.exe [ name_of_input_dir] [name_of_output_dir]</w:t>
+        <w:rPr>
+          <w:sz w:val="24"/>
+          <w:szCs w:val="24"/>
+        </w:rPr>
+      </w:pPr>
+      <w:r>
+        <w:rPr>
+          <w:sz w:val="24"/>
+          <w:szCs w:val="24"/>
+        </w:rPr>
+        <w:t xml:space="preserve">где </w:t>
+      </w:r>
+      <w:r>
+        <w:rPr>
+          <w:sz w:val="24"/>
+          <w:szCs w:val="24"/>
+          <w:lang w:val="en-US"/>
+        </w:rPr>
+        <w:t>name</w:t>
+      </w:r>
+      <w:r>
+        <w:rPr>
+          <w:sz w:val="24"/>
+          <w:szCs w:val="24"/>
+        </w:rPr>
+        <w:t>_</w:t>
+      </w:r>
+      <w:r>
+        <w:rPr>
+          <w:sz w:val="24"/>
+          <w:szCs w:val="24"/>
+          <w:lang w:val="en-US"/>
+        </w:rPr>
+        <w:t>of</w:t>
+      </w:r>
+      <w:r>
+        <w:rPr>
+          <w:sz w:val="24"/>
+          <w:szCs w:val="24"/>
+        </w:rPr>
+        <w:t>_</w:t>
+      </w:r>
+      <w:r>
+        <w:rPr>
+          <w:sz w:val="24"/>
+          <w:szCs w:val="24"/>
+          <w:lang w:val="en-US"/>
+        </w:rPr>
+        <w:t>input</w:t>
+      </w:r>
+      <w:r>
+        <w:rPr>
+          <w:sz w:val="24"/>
+          <w:szCs w:val="24"/>
+        </w:rPr>
+        <w:t>_</w:t>
+      </w:r>
+      <w:proofErr w:type="spellStart"/>
+      <w:r>
+        <w:rPr>
+          <w:sz w:val="24"/>
+          <w:szCs w:val="24"/>
+          <w:lang w:val="en-US"/>
+        </w:rPr>
+        <w:t>dir</w:t>
+      </w:r>
+      <w:proofErr w:type="spellEnd"/>
+      <w:r>
+        <w:rPr>
+          <w:sz w:val="24"/>
+          <w:szCs w:val="24"/>
+        </w:rPr>
+        <w:t xml:space="preserve"> </w:t>
+      </w:r>
+      <w:r>
+        <w:rPr>
+          <w:sz w:val="24"/>
+          <w:szCs w:val="24"/>
+        </w:rPr>
+        <w:t xml:space="preserve">– входная директория, содержащая </w:t>
+      </w:r>
+      <w:r>
+        <w:rPr>
+          <w:sz w:val="24"/>
+          <w:szCs w:val="24"/>
+          <w:lang w:val="en-US"/>
+        </w:rPr>
+        <w:t>xml</w:t>
+      </w:r>
+      <w:r>
+        <w:rPr>
+          <w:sz w:val="24"/>
+          <w:szCs w:val="24"/>
+        </w:rPr>
+        <w:t xml:space="preserve">-документы определенного формата </w:t>
+      </w:r>
+      <w:proofErr w:type="gramStart"/>
+      <w:r>
+        <w:rPr>
+          <w:sz w:val="24"/>
+          <w:szCs w:val="24"/>
+        </w:rPr>
+        <w:t xml:space="preserve">( </w:t>
+      </w:r>
+      <w:proofErr w:type="gramEnd"/>
+      <w:r>
+        <w:rPr>
+          <w:sz w:val="24"/>
+          <w:szCs w:val="24"/>
+        </w:rPr>
+        <w:t xml:space="preserve">см. Приложение1, содержащее информацию о группах оборудования, оборудовании, календаре и Приложение2, содержащее информацию о партиях, </w:t>
+      </w:r>
+      <w:proofErr w:type="spellStart"/>
+      <w:r>
+        <w:rPr>
+          <w:sz w:val="24"/>
+          <w:szCs w:val="24"/>
+        </w:rPr>
+        <w:t>подпартиях</w:t>
+      </w:r>
+      <w:proofErr w:type="spellEnd"/>
+      <w:r>
+        <w:rPr>
+          <w:sz w:val="24"/>
+          <w:szCs w:val="24"/>
+        </w:rPr>
+        <w:t xml:space="preserve">, операциях), </w:t>
       </w:r>
     </w:p>
     <w:p>
@@ -106,13 +345,7 @@
           <w:szCs w:val="24"/>
         </w:rPr>
       </w:pPr>
-      <w:r>
-        <w:rPr>
-          <w:sz w:val="24"/>
-          <w:szCs w:val="24"/>
-        </w:rPr>
-        <w:t xml:space="preserve">где </w:t>
-      </w:r>
+      <w:proofErr w:type="gramStart"/>
       <w:r>
         <w:rPr>
           <w:sz w:val="24"/>
@@ -149,7 +382,7 @@
           <w:szCs w:val="24"/>
           <w:lang w:val="en-US"/>
         </w:rPr>
-        <w:t>input</w:t>
+        <w:t>output</w:t>
       </w:r>
       <w:r>
         <w:rPr>
@@ -158,103 +391,61 @@
         </w:rPr>
         <w:t>_</w:t>
       </w:r>
-      <w:r>
-        <w:rPr>
-          <w:sz w:val="24"/>
-          <w:szCs w:val="24"/>
-          <w:lang w:val="en-US"/>
-        </w:rPr>
-        <w:t xml:space="preserve">dir </w:t>
-      </w:r>
-      <w:r>
-        <w:rPr>
-          <w:sz w:val="24"/>
-          <w:szCs w:val="24"/>
-        </w:rPr>
-        <w:t xml:space="preserve">– входная директория, содержащая </w:t>
-      </w:r>
-      <w:r>
-        <w:rPr>
-          <w:sz w:val="24"/>
-          <w:szCs w:val="24"/>
-          <w:lang w:val="en-US"/>
-        </w:rPr>
-        <w:t>xml</w:t>
-      </w:r>
-      <w:r>
-        <w:rPr>
-          <w:sz w:val="24"/>
-          <w:szCs w:val="24"/>
-        </w:rPr>
-        <w:t xml:space="preserve">-документы определенного формата ( см. Приложение1, содержащее информацию о группах оборудования, оборудовании, календаре и Приложение2, содержащее информацию о партиях, подпартиях, операциях), </w:t>
+      <w:proofErr w:type="spellStart"/>
+      <w:r>
+        <w:rPr>
+          <w:sz w:val="24"/>
+          <w:szCs w:val="24"/>
+          <w:lang w:val="en-US"/>
+        </w:rPr>
+        <w:t>dir</w:t>
+      </w:r>
+      <w:proofErr w:type="spellEnd"/>
+      <w:r>
+        <w:rPr>
+          <w:sz w:val="24"/>
+          <w:szCs w:val="24"/>
+        </w:rPr>
+        <w:t xml:space="preserve"> – директория, куда необходимо поместить файл-решение.</w:t>
+      </w:r>
+      <w:proofErr w:type="gramEnd"/>
+      <w:r>
+        <w:rPr>
+          <w:sz w:val="24"/>
+          <w:szCs w:val="24"/>
+        </w:rPr>
+        <w:t xml:space="preserve"> Параметр может быть не указан. В случае отсутствия указания только данного параметра файл-решение записывается в  директорию, где находится файл Scheduler.exe. </w:t>
       </w:r>
     </w:p>
     <w:p>
       <w:pPr>
-        <w:rPr>
-          <w:sz w:val="24"/>
-          <w:szCs w:val="24"/>
-        </w:rPr>
-      </w:pPr>
-      <w:r>
-        <w:rPr>
-          <w:sz w:val="24"/>
-          <w:szCs w:val="24"/>
-          <w:lang w:val="en-US"/>
-        </w:rPr>
-        <w:t>name</w:t>
-      </w:r>
-      <w:r>
-        <w:rPr>
-          <w:sz w:val="24"/>
-          <w:szCs w:val="24"/>
-        </w:rPr>
-        <w:t>_</w:t>
-      </w:r>
-      <w:r>
-        <w:rPr>
-          <w:sz w:val="24"/>
-          <w:szCs w:val="24"/>
-          <w:lang w:val="en-US"/>
-        </w:rPr>
-        <w:t>of</w:t>
-      </w:r>
-      <w:r>
-        <w:rPr>
-          <w:sz w:val="24"/>
-          <w:szCs w:val="24"/>
-        </w:rPr>
-        <w:t>_</w:t>
-      </w:r>
-      <w:r>
-        <w:rPr>
-          <w:sz w:val="24"/>
-          <w:szCs w:val="24"/>
-          <w:lang w:val="en-US"/>
-        </w:rPr>
-        <w:t>output</w:t>
-      </w:r>
-      <w:r>
-        <w:rPr>
-          <w:sz w:val="24"/>
-          <w:szCs w:val="24"/>
-        </w:rPr>
-        <w:t>_</w:t>
-      </w:r>
-      <w:r>
-        <w:rPr>
-          <w:sz w:val="24"/>
-          <w:szCs w:val="24"/>
-          <w:lang w:val="en-US"/>
-        </w:rPr>
-        <w:t>dir</w:t>
-      </w:r>
-      <w:r>
-        <w:rPr>
-          <w:sz w:val="24"/>
-          <w:szCs w:val="24"/>
-        </w:rPr>
-        <w:t xml:space="preserve"> – директория, куда необходимо поместить файл-решение. Параметр может быть не указан. В случае отсутствия указания только данного параметра файл-решение записывается в  директорию, где находится файл Scheduler.exe. </w:t>
+        <w:ind w:firstLine="708"/>
+        <w:rPr>
+          <w:sz w:val="24"/>
+          <w:szCs w:val="24"/>
+        </w:rPr>
+      </w:pPr>
+      <w:r>
+        <w:rPr>
+          <w:sz w:val="24"/>
+          <w:szCs w:val="24"/>
+        </w:rPr>
+        <w:t xml:space="preserve">Система создаст выходной </w:t>
+      </w:r>
+      <w:r>
+        <w:rPr>
+          <w:sz w:val="24"/>
+          <w:szCs w:val="24"/>
+          <w:lang w:val="en-US"/>
+        </w:rPr>
+        <w:t>xml</w:t>
+      </w:r>
+      <w:r>
+        <w:rPr>
+          <w:sz w:val="24"/>
+          <w:szCs w:val="24"/>
+        </w:rPr>
+        <w:t>-документ (см. Приложение 3) и сохранит его в указанную директорию.</w:t>
       </w:r>
     </w:p>
     <w:p>
@@ -263,73 +454,42 @@
         <w:rPr>
           <w:sz w:val="24"/>
           <w:szCs w:val="24"/>
-        </w:rPr>
-      </w:pPr>
-      <w:r>
-        <w:rPr>
-          <w:sz w:val="24"/>
-          <w:szCs w:val="24"/>
-        </w:rPr>
-        <w:t xml:space="preserve">Система создаст выходной </w:t>
-      </w:r>
-      <w:r>
-        <w:rPr>
-          <w:sz w:val="24"/>
-          <w:szCs w:val="24"/>
-          <w:lang w:val="en-US"/>
-        </w:rPr>
-        <w:t>xml</w:t>
-      </w:r>
-      <w:r>
-        <w:rPr>
-          <w:sz w:val="24"/>
-          <w:szCs w:val="24"/>
-        </w:rPr>
-        <w:t>-документ (см. Приложение 3) и сохранит его в указанную директорию.</w:t>
+          <w:lang w:val="en-US"/>
+        </w:rPr>
+      </w:pPr>
+      <w:r>
+        <w:rPr>
+          <w:sz w:val="24"/>
+          <w:szCs w:val="24"/>
+        </w:rPr>
+        <w:t>Следующая</w:t>
+      </w:r>
+      <w:r>
+        <w:rPr>
+          <w:sz w:val="24"/>
+          <w:szCs w:val="24"/>
+          <w:lang w:val="en-US"/>
+        </w:rPr>
+        <w:t xml:space="preserve"> </w:t>
+      </w:r>
+      <w:r>
+        <w:rPr>
+          <w:sz w:val="24"/>
+          <w:szCs w:val="24"/>
+        </w:rPr>
+        <w:t>команда</w:t>
+      </w:r>
+      <w:r>
+        <w:rPr>
+          <w:sz w:val="24"/>
+          <w:szCs w:val="24"/>
+          <w:lang w:val="en-US"/>
+        </w:rPr>
+        <w:t>:</w:t>
       </w:r>
     </w:p>
     <w:p>
       <w:pPr>
-        <w:ind w:firstLine="708"/>
-        <w:rPr>
-          <w:sz w:val="24"/>
-          <w:szCs w:val="24"/>
-          <w:lang w:val="en-US"/>
-        </w:rPr>
-      </w:pPr>
-      <w:r>
-        <w:rPr>
-          <w:sz w:val="24"/>
-          <w:szCs w:val="24"/>
-        </w:rPr>
-        <w:t>Следующая</w:t>
-      </w:r>
-      <w:r>
-        <w:rPr>
-          <w:sz w:val="24"/>
-          <w:szCs w:val="24"/>
-          <w:lang w:val="en-US"/>
-        </w:rPr>
-        <w:t xml:space="preserve"> </w:t>
-      </w:r>
-      <w:r>
-        <w:rPr>
-          <w:sz w:val="24"/>
-          <w:szCs w:val="24"/>
-        </w:rPr>
-        <w:t>команда</w:t>
-      </w:r>
-      <w:r>
-        <w:rPr>
-          <w:sz w:val="24"/>
-          <w:szCs w:val="24"/>
-          <w:lang w:val="en-US"/>
-        </w:rPr>
-        <w:t>:</w:t>
-      </w:r>
-    </w:p>
-    <w:p>
-      <w:pPr>
         <w:jc w:val="center"/>
         <w:rPr>
           <w:i/>
@@ -356,7 +516,51 @@
           <w:szCs w:val="24"/>
           <w:lang w:val="en-US"/>
         </w:rPr>
-        <w:t>exe [name_of_input_dir] [name_of_output_dir]</w:t>
+        <w:t>exe [</w:t>
+      </w:r>
+      <w:proofErr w:type="spellStart"/>
+      <w:r>
+        <w:rPr>
+          <w:i/>
+          <w:color w:val="000000" w:themeColor="text1"/>
+          <w:sz w:val="24"/>
+          <w:szCs w:val="24"/>
+          <w:lang w:val="en-US"/>
+        </w:rPr>
+        <w:t>name_of_input_dir</w:t>
+      </w:r>
+      <w:proofErr w:type="spellEnd"/>
+      <w:r>
+        <w:rPr>
+          <w:i/>
+          <w:color w:val="000000" w:themeColor="text1"/>
+          <w:sz w:val="24"/>
+          <w:szCs w:val="24"/>
+          <w:lang w:val="en-US"/>
+        </w:rPr>
+        <w:t>] [</w:t>
+      </w:r>
+      <w:proofErr w:type="spellStart"/>
+      <w:r>
+        <w:rPr>
+          <w:i/>
+          <w:color w:val="000000" w:themeColor="text1"/>
+          <w:sz w:val="24"/>
+          <w:szCs w:val="24"/>
+          <w:lang w:val="en-US"/>
+        </w:rPr>
+        <w:t>name_of_output_dir</w:t>
+      </w:r>
+      <w:proofErr w:type="spellEnd"/>
+      <w:r>
+        <w:rPr>
+          <w:i/>
+          <w:color w:val="000000" w:themeColor="text1"/>
+          <w:sz w:val="24"/>
+          <w:szCs w:val="24"/>
+          <w:lang w:val="en-US"/>
+        </w:rPr>
+        <w:t>]</w:t>
       </w:r>
     </w:p>
     <w:p>
@@ -417,7 +621,182 @@
           <w:sz w:val="24"/>
           <w:szCs w:val="24"/>
         </w:rPr>
-        <w:t xml:space="preserve"> По нажатию кнопки “Визуализировать расписание” система отрабатывает по инструкции для кнопки “Построить расписание” и выводит на форму цветной график Ганта (красным цветом отображаются критические операции, желтым – </w:t>
+        <w:t xml:space="preserve"> </w:t>
+      </w:r>
+      <w:proofErr w:type="gramStart"/>
+      <w:r>
+        <w:rPr>
+          <w:rFonts w:cs="Times New Roman"/>
+          <w:sz w:val="24"/>
+          <w:szCs w:val="24"/>
+        </w:rPr>
+        <w:t xml:space="preserve">По нажатию кнопки “Визуализировать расписание” система </w:t>
+      </w:r>
+      <w:r>
+        <w:rPr>
+          <w:rFonts w:cs="Times New Roman"/>
+          <w:sz w:val="24"/>
+          <w:szCs w:val="24"/>
+        </w:rPr>
+        <w:t xml:space="preserve">предлагает загрузить 2 файла, содержащих в себе информацию о построенном расписании и </w:t>
+      </w:r>
+      <w:r>
+        <w:rPr>
+          <w:rFonts w:cs="Times New Roman"/>
+          <w:sz w:val="24"/>
+          <w:szCs w:val="24"/>
+          <w:lang w:val="en-US"/>
+        </w:rPr>
+        <w:t>log</w:t>
+      </w:r>
+      <w:r>
+        <w:rPr>
+          <w:rFonts w:cs="Times New Roman"/>
+          <w:sz w:val="24"/>
+          <w:szCs w:val="24"/>
+        </w:rPr>
+        <w:t>-</w:t>
+      </w:r>
+      <w:r>
+        <w:rPr>
+          <w:rFonts w:cs="Times New Roman"/>
+          <w:sz w:val="24"/>
+          <w:szCs w:val="24"/>
+        </w:rPr>
+        <w:t>журнал соответственно.</w:t>
+      </w:r>
+      <w:proofErr w:type="gramEnd"/>
+      <w:r>
+        <w:rPr>
+          <w:rFonts w:cs="Times New Roman"/>
+          <w:sz w:val="24"/>
+          <w:szCs w:val="24"/>
+        </w:rPr>
+        <w:t xml:space="preserve"> </w:t>
+      </w:r>
+      <w:r>
+        <w:rPr>
+          <w:rFonts w:cs="Times New Roman"/>
+          <w:sz w:val="24"/>
+          <w:szCs w:val="24"/>
+        </w:rPr>
+        <w:t xml:space="preserve">После загрузки файлов система анализирует считанные файлы и в рабочую область формы </w:t>
+      </w:r>
+      <w:r>
+        <w:rPr>
+          <w:rFonts w:cs="Times New Roman"/>
+          <w:sz w:val="24"/>
+          <w:szCs w:val="24"/>
+        </w:rPr>
+        <w:t xml:space="preserve">выводит цветной график </w:t>
+      </w:r>
+      <w:proofErr w:type="spellStart"/>
+      <w:r>
+        <w:rPr>
+          <w:rFonts w:cs="Times New Roman"/>
+          <w:sz w:val="24"/>
+          <w:szCs w:val="24"/>
+        </w:rPr>
+        <w:t>Ганта</w:t>
+      </w:r>
+      <w:proofErr w:type="spellEnd"/>
+      <w:r>
+        <w:rPr>
+          <w:rFonts w:cs="Times New Roman"/>
+          <w:sz w:val="24"/>
+          <w:szCs w:val="24"/>
+        </w:rPr>
+        <w:t xml:space="preserve">. </w:t>
+      </w:r>
+    </w:p>
+    <w:p>
+      <w:pPr>
+        <w:ind w:firstLine="708"/>
+        <w:rPr>
+          <w:rFonts w:cs="Times New Roman"/>
+          <w:sz w:val="24"/>
+          <w:szCs w:val="24"/>
+          <w:lang w:val="en-US"/>
+        </w:rPr>
+      </w:pPr>
+      <w:r>
+        <w:rPr>
+          <w:rFonts w:cs="Times New Roman"/>
+          <w:sz w:val="24"/>
+          <w:szCs w:val="24"/>
+        </w:rPr>
+        <w:t xml:space="preserve">График </w:t>
+      </w:r>
+      <w:proofErr w:type="spellStart"/>
+      <w:r>
+        <w:rPr>
+          <w:rFonts w:cs="Times New Roman"/>
+          <w:sz w:val="24"/>
+          <w:szCs w:val="24"/>
+        </w:rPr>
+        <w:t>Ганта</w:t>
+      </w:r>
+      <w:proofErr w:type="spellEnd"/>
+      <w:r>
+        <w:rPr>
+          <w:rFonts w:cs="Times New Roman"/>
+          <w:sz w:val="24"/>
+          <w:szCs w:val="24"/>
+        </w:rPr>
+        <w:t xml:space="preserve"> представляет собой горизонтальную шкалу времени, вдоль которой </w:t>
+      </w:r>
+      <w:r>
+        <w:rPr>
+          <w:rFonts w:cs="Times New Roman"/>
+          <w:sz w:val="24"/>
+          <w:szCs w:val="24"/>
+        </w:rPr>
+        <w:t>в соответствие с построенным расписанием</w:t>
+      </w:r>
+      <w:r>
+        <w:rPr>
+          <w:rFonts w:cs="Times New Roman"/>
+          <w:sz w:val="24"/>
+          <w:szCs w:val="24"/>
+        </w:rPr>
+        <w:t xml:space="preserve"> распределяются партии. Каждая партия состоит из взаимосвязанных операций, увидеть которые можно кликнув по прямоугольному отображению партии. Получить подробную информацию по любой из операций можно аналогичным способом – кликнуть на прямоугольник. Информация по операциям выводится в отдельном окне сбоку от графика </w:t>
+      </w:r>
+      <w:proofErr w:type="spellStart"/>
+      <w:r>
+        <w:rPr>
+          <w:rFonts w:cs="Times New Roman"/>
+          <w:sz w:val="24"/>
+          <w:szCs w:val="24"/>
+        </w:rPr>
+        <w:t>Ганта</w:t>
+      </w:r>
+      <w:proofErr w:type="spellEnd"/>
+      <w:r>
+        <w:rPr>
+          <w:rFonts w:cs="Times New Roman"/>
+          <w:sz w:val="24"/>
+          <w:szCs w:val="24"/>
+        </w:rPr>
+        <w:t xml:space="preserve"> (можно узнать имя операции, назначенное для нее оборудование, длительность, список предшествующих операций). </w:t>
+      </w:r>
+    </w:p>
+    <w:p>
+      <w:pPr>
+        <w:ind w:firstLine="708"/>
+        <w:rPr>
+          <w:rFonts w:cs="Times New Roman"/>
+          <w:sz w:val="24"/>
+          <w:szCs w:val="24"/>
+        </w:rPr>
+      </w:pPr>
+      <w:r>
+        <w:rPr>
+          <w:rFonts w:cs="Times New Roman"/>
+          <w:sz w:val="24"/>
+          <w:szCs w:val="24"/>
+        </w:rPr>
+        <w:lastRenderedPageBreak/>
+        <w:t xml:space="preserve">Каждая операция (ее прямоугольное представление на графике) окрашена в один из трех цветов – зеленый, желтый либо красный. «Зеленые» операции являются некритическими и не содержат в себе ошибок или предупреждений. «Желтые» операции – операции </w:t>
       </w:r>
       <w:r>
         <w:rPr>
@@ -426,22 +805,236 @@
           <w:sz w:val="24"/>
           <w:szCs w:val="24"/>
         </w:rPr>
-        <w:t>операции с замечаниями</w:t>
-      </w:r>
-      <w:r>
-        <w:rPr>
-          <w:rFonts w:cs="Times New Roman"/>
-          <w:sz w:val="24"/>
-          <w:szCs w:val="24"/>
-        </w:rPr>
-        <w:t xml:space="preserve">, зеленым – некритические операции. </w:t>
-      </w:r>
-      <w:r>
-        <w:rPr>
-          <w:sz w:val="24"/>
-          <w:szCs w:val="24"/>
-        </w:rPr>
-        <w:t xml:space="preserve">При наведении на любую из операций можно получить более детальные сведения о ней. </w:t>
+        <w:t>с замечаниями</w:t>
+      </w:r>
+      <w:r>
+        <w:rPr>
+          <w:rFonts w:cs="Times New Roman"/>
+          <w:color w:val="000000" w:themeColor="text1"/>
+          <w:sz w:val="24"/>
+          <w:szCs w:val="24"/>
+        </w:rPr>
+        <w:t xml:space="preserve"> (</w:t>
+      </w:r>
+      <w:r>
+        <w:rPr>
+          <w:rFonts w:cs="Times New Roman"/>
+          <w:color w:val="000000" w:themeColor="text1"/>
+          <w:sz w:val="24"/>
+          <w:szCs w:val="24"/>
+          <w:lang w:val="en-US"/>
+        </w:rPr>
+        <w:t>warning</w:t>
+      </w:r>
+      <w:r>
+        <w:rPr>
+          <w:rFonts w:cs="Times New Roman"/>
+          <w:color w:val="000000" w:themeColor="text1"/>
+          <w:sz w:val="24"/>
+          <w:szCs w:val="24"/>
+        </w:rPr>
+        <w:t>)</w:t>
+      </w:r>
+      <w:r>
+        <w:rPr>
+          <w:rFonts w:cs="Times New Roman"/>
+          <w:sz w:val="24"/>
+          <w:szCs w:val="24"/>
+        </w:rPr>
+        <w:t>.</w:t>
+      </w:r>
+      <w:r>
+        <w:rPr>
+          <w:rFonts w:cs="Times New Roman"/>
+          <w:sz w:val="24"/>
+          <w:szCs w:val="24"/>
+        </w:rPr>
+        <w:t xml:space="preserve"> «Красные» операции являются критическими и </w:t>
+      </w:r>
+      <w:r>
+        <w:rPr>
+          <w:rFonts w:cs="Times New Roman"/>
+          <w:sz w:val="24"/>
+          <w:szCs w:val="24"/>
+        </w:rPr>
+        <w:t xml:space="preserve">содержат в себе </w:t>
+      </w:r>
+      <w:r>
+        <w:rPr>
+          <w:rFonts w:cs="Times New Roman"/>
+          <w:sz w:val="24"/>
+          <w:szCs w:val="24"/>
+        </w:rPr>
+        <w:t>ошибки (</w:t>
+      </w:r>
+      <w:r>
+        <w:rPr>
+          <w:rFonts w:cs="Times New Roman"/>
+          <w:sz w:val="24"/>
+          <w:szCs w:val="24"/>
+          <w:lang w:val="en-US"/>
+        </w:rPr>
+        <w:t>error</w:t>
+      </w:r>
+      <w:r>
+        <w:rPr>
+          <w:rFonts w:cs="Times New Roman"/>
+          <w:sz w:val="24"/>
+          <w:szCs w:val="24"/>
+        </w:rPr>
+        <w:t xml:space="preserve">). </w:t>
+      </w:r>
+      <w:r>
+        <w:rPr>
+          <w:rFonts w:cs="Times New Roman"/>
+          <w:sz w:val="24"/>
+          <w:szCs w:val="24"/>
+        </w:rPr>
+        <w:t>Выбор цвета «партии» происходит следующим образом:</w:t>
+      </w:r>
+    </w:p>
+    <w:p>
+      <w:pPr>
+        <w:ind w:firstLine="708"/>
+        <w:rPr>
+          <w:rFonts w:cs="Times New Roman"/>
+          <w:sz w:val="24"/>
+          <w:szCs w:val="24"/>
+        </w:rPr>
+      </w:pPr>
+      <w:r>
+        <w:rPr>
+          <w:rFonts w:cs="Times New Roman"/>
+          <w:sz w:val="24"/>
+          <w:szCs w:val="24"/>
+        </w:rPr>
+        <w:t xml:space="preserve"> 1) если в партии есть хоть одна критическая операция – партия окрашивается в красный цвет;</w:t>
+      </w:r>
+    </w:p>
+    <w:p>
+      <w:pPr>
+        <w:ind w:firstLine="708"/>
+        <w:rPr>
+          <w:rFonts w:cs="Times New Roman"/>
+          <w:sz w:val="24"/>
+          <w:szCs w:val="24"/>
+        </w:rPr>
+      </w:pPr>
+      <w:r>
+        <w:rPr>
+          <w:rFonts w:cs="Times New Roman"/>
+          <w:sz w:val="24"/>
+          <w:szCs w:val="24"/>
+        </w:rPr>
+        <w:t xml:space="preserve">2) </w:t>
+      </w:r>
+      <w:r>
+        <w:rPr>
+          <w:rFonts w:cs="Times New Roman"/>
+          <w:sz w:val="24"/>
+          <w:szCs w:val="24"/>
+        </w:rPr>
+        <w:t>если в партии есть хоть одна операция</w:t>
+      </w:r>
+      <w:r>
+        <w:rPr>
+          <w:rFonts w:cs="Times New Roman"/>
+          <w:sz w:val="24"/>
+          <w:szCs w:val="24"/>
+        </w:rPr>
+        <w:t xml:space="preserve"> с предупреждением</w:t>
+      </w:r>
+      <w:r>
+        <w:rPr>
+          <w:rFonts w:cs="Times New Roman"/>
+          <w:sz w:val="24"/>
+          <w:szCs w:val="24"/>
+        </w:rPr>
+        <w:t xml:space="preserve"> – партия окрашивается в </w:t>
+      </w:r>
+      <w:r>
+        <w:rPr>
+          <w:rFonts w:cs="Times New Roman"/>
+          <w:sz w:val="24"/>
+          <w:szCs w:val="24"/>
+        </w:rPr>
+        <w:t>желтый</w:t>
+      </w:r>
+      <w:r>
+        <w:rPr>
+          <w:rFonts w:cs="Times New Roman"/>
+          <w:sz w:val="24"/>
+          <w:szCs w:val="24"/>
+        </w:rPr>
+        <w:t xml:space="preserve"> цвет;</w:t>
+      </w:r>
+    </w:p>
+    <w:p>
+      <w:pPr>
+        <w:ind w:firstLine="708"/>
+        <w:rPr>
+          <w:rFonts w:cs="Times New Roman"/>
+          <w:sz w:val="24"/>
+          <w:szCs w:val="24"/>
+        </w:rPr>
+      </w:pPr>
+      <w:r>
+        <w:rPr>
+          <w:rFonts w:cs="Times New Roman"/>
+          <w:sz w:val="24"/>
+          <w:szCs w:val="24"/>
+        </w:rPr>
+        <w:t xml:space="preserve">3) если в партии все операции зеленые - </w:t>
+      </w:r>
+      <w:r>
+        <w:rPr>
+          <w:rFonts w:cs="Times New Roman"/>
+          <w:sz w:val="24"/>
+          <w:szCs w:val="24"/>
+        </w:rPr>
+        <w:t xml:space="preserve">партия окрашивается в </w:t>
+      </w:r>
+      <w:r>
+        <w:rPr>
+          <w:rFonts w:cs="Times New Roman"/>
+          <w:sz w:val="24"/>
+          <w:szCs w:val="24"/>
+        </w:rPr>
+        <w:t>зеленый</w:t>
+      </w:r>
+      <w:r>
+        <w:rPr>
+          <w:rFonts w:cs="Times New Roman"/>
+          <w:sz w:val="24"/>
+          <w:szCs w:val="24"/>
+        </w:rPr>
+        <w:t xml:space="preserve"> цвет</w:t>
+      </w:r>
+      <w:r>
+        <w:rPr>
+          <w:rFonts w:cs="Times New Roman"/>
+          <w:sz w:val="24"/>
+          <w:szCs w:val="24"/>
+        </w:rPr>
+        <w:t>.</w:t>
+      </w:r>
+    </w:p>
+    <w:p>
+      <w:pPr>
+        <w:ind w:firstLine="708"/>
+        <w:rPr>
+          <w:rFonts w:cs="Times New Roman"/>
+          <w:sz w:val="24"/>
+          <w:szCs w:val="24"/>
+        </w:rPr>
+      </w:pPr>
+      <w:r>
+        <w:rPr>
+          <w:rFonts w:cs="Times New Roman"/>
+          <w:sz w:val="24"/>
+          <w:szCs w:val="24"/>
+        </w:rPr>
+        <w:t>Картинку с графиком можно как приблизить, так и отдалить.</w:t>
       </w:r>
     </w:p>
     <w:p/>

</xml_diff>

<commit_message>
update version of scenario
</commit_message>
<xml_diff>
--- a/Docs/Scenario_of_system_work/system_operation_scenario.docx
+++ b/Docs/Scenario_of_system_work/system_operation_scenario.docx
@@ -34,7 +34,6 @@
         </w:rPr>
         <w:t xml:space="preserve">В рамках одной системы </w:t>
       </w:r>
-      <w:proofErr w:type="spellStart"/>
       <w:r>
         <w:rPr>
           <w:rFonts w:cs="Times New Roman"/>
@@ -44,7 +43,6 @@
         </w:rPr>
         <w:t>ShedulerTask</w:t>
       </w:r>
-      <w:proofErr w:type="spellEnd"/>
       <w:r>
         <w:rPr>
           <w:rFonts w:cs="Times New Roman"/>
@@ -53,16 +51,14 @@
         </w:rPr>
         <w:t xml:space="preserve"> реализуются 3 компонента: Построитель расписания, </w:t>
       </w:r>
-      <w:proofErr w:type="spellStart"/>
-      <w:r>
-        <w:rPr>
-          <w:rFonts w:cs="Times New Roman"/>
-          <w:sz w:val="24"/>
-          <w:szCs w:val="24"/>
-        </w:rPr>
-        <w:t>Дебагер</w:t>
-      </w:r>
-      <w:proofErr w:type="spellEnd"/>
+      <w:r>
+        <w:rPr>
+          <w:rFonts w:cs="Times New Roman"/>
+          <w:sz w:val="24"/>
+          <w:szCs w:val="24"/>
+        </w:rPr>
+        <w:t>Отладчик</w:t>
+      </w:r>
       <w:r>
         <w:rPr>
           <w:rFonts w:cs="Times New Roman"/>
@@ -96,7 +92,40 @@
           <w:sz w:val="24"/>
           <w:szCs w:val="24"/>
         </w:rPr>
-        <w:t xml:space="preserve"> При запуске программы перед пользователем возникает форма с кнопками “Построить расписание” и “Визуализировать расписание”.</w:t>
+        <w:t xml:space="preserve"> При запуске программы </w:t>
+      </w:r>
+      <w:r>
+        <w:rPr>
+          <w:rFonts w:cs="Times New Roman"/>
+          <w:sz w:val="24"/>
+          <w:szCs w:val="24"/>
+        </w:rPr>
+        <w:t xml:space="preserve">происходит автоматический запуск компонента </w:t>
+      </w:r>
+      <w:r>
+        <w:rPr>
+          <w:rFonts w:cs="Times New Roman"/>
+          <w:i/>
+          <w:sz w:val="24"/>
+          <w:szCs w:val="24"/>
+        </w:rPr>
+        <w:t>Визуализатор</w:t>
+      </w:r>
+      <w:r>
+        <w:rPr>
+          <w:rFonts w:cs="Times New Roman"/>
+          <w:sz w:val="24"/>
+          <w:szCs w:val="24"/>
+        </w:rPr>
+        <w:t xml:space="preserve">, </w:t>
+      </w:r>
+      <w:r>
+        <w:rPr>
+          <w:rFonts w:cs="Times New Roman"/>
+          <w:sz w:val="24"/>
+          <w:szCs w:val="24"/>
+        </w:rPr>
+        <w:t>перед пользователем возникает форма с кнопками “Построить расписание” и “Визуализировать расписание”.</w:t>
       </w:r>
     </w:p>
     <w:p>
@@ -123,7 +152,32 @@
           <w:sz w:val="24"/>
           <w:szCs w:val="24"/>
         </w:rPr>
-        <w:t xml:space="preserve"> По нажатию кнопки “Построить расписание” система запускает окно консоли, в командной строке пользователь должен указать следующую команду:</w:t>
+        <w:t xml:space="preserve"> По нажатию кнопки “Построить расписание” система запускает окно консоли, в командной строке</w:t>
+      </w:r>
+      <w:r>
+        <w:rPr>
+          <w:rFonts w:cs="Times New Roman"/>
+          <w:sz w:val="24"/>
+          <w:szCs w:val="24"/>
+        </w:rPr>
+        <w:t xml:space="preserve"> которой для запуска </w:t>
+      </w:r>
+      <w:r>
+        <w:rPr>
+          <w:rFonts w:cs="Times New Roman"/>
+          <w:i/>
+          <w:sz w:val="24"/>
+          <w:szCs w:val="24"/>
+        </w:rPr>
+        <w:t>Построитель расписания</w:t>
+      </w:r>
+      <w:r>
+        <w:rPr>
+          <w:rFonts w:cs="Times New Roman"/>
+          <w:sz w:val="24"/>
+          <w:szCs w:val="24"/>
+        </w:rPr>
+        <w:t xml:space="preserve"> пользователь должен указать следующую команду:</w:t>
       </w:r>
     </w:p>
     <w:p>
@@ -144,67 +198,7 @@
           <w:szCs w:val="24"/>
           <w:lang w:val="en-US"/>
         </w:rPr>
-        <w:t xml:space="preserve">./Scheduler.exe </w:t>
-      </w:r>
-      <w:proofErr w:type="gramStart"/>
-      <w:r>
-        <w:rPr>
-          <w:i/>
-          <w:sz w:val="24"/>
-          <w:szCs w:val="24"/>
-          <w:lang w:val="en-US"/>
-        </w:rPr>
-        <w:t xml:space="preserve">[ </w:t>
-      </w:r>
-      <w:proofErr w:type="spellStart"/>
-      <w:r>
-        <w:rPr>
-          <w:i/>
-          <w:sz w:val="24"/>
-          <w:szCs w:val="24"/>
-          <w:lang w:val="en-US"/>
-        </w:rPr>
-        <w:t>name</w:t>
-      </w:r>
-      <w:proofErr w:type="gramEnd"/>
-      <w:r>
-        <w:rPr>
-          <w:i/>
-          <w:sz w:val="24"/>
-          <w:szCs w:val="24"/>
-          <w:lang w:val="en-US"/>
-        </w:rPr>
-        <w:t>_of_input_dir</w:t>
-      </w:r>
-      <w:proofErr w:type="spellEnd"/>
-      <w:r>
-        <w:rPr>
-          <w:i/>
-          <w:sz w:val="24"/>
-          <w:szCs w:val="24"/>
-          <w:lang w:val="en-US"/>
-        </w:rPr>
-        <w:t>] [</w:t>
-      </w:r>
-      <w:proofErr w:type="spellStart"/>
-      <w:r>
-        <w:rPr>
-          <w:i/>
-          <w:sz w:val="24"/>
-          <w:szCs w:val="24"/>
-          <w:lang w:val="en-US"/>
-        </w:rPr>
-        <w:t>name_of_output_dir</w:t>
-      </w:r>
-      <w:proofErr w:type="spellEnd"/>
-      <w:r>
-        <w:rPr>
-          <w:i/>
-          <w:sz w:val="24"/>
-          <w:szCs w:val="24"/>
-          <w:lang w:val="en-US"/>
-        </w:rPr>
-        <w:t>]</w:t>
+        <w:t>./Scheduler.exe [ name_of_input_dir] [name_of_output_dir]</w:t>
       </w:r>
     </w:p>
     <w:p>
@@ -266,7 +260,6 @@
         </w:rPr>
         <w:t>_</w:t>
       </w:r>
-      <w:proofErr w:type="spellStart"/>
       <w:r>
         <w:rPr>
           <w:sz w:val="24"/>
@@ -275,7 +268,6 @@
         </w:rPr>
         <w:t>dir</w:t>
       </w:r>
-      <w:proofErr w:type="spellEnd"/>
       <w:r>
         <w:rPr>
           <w:sz w:val="24"/>
@@ -303,39 +295,7 @@
           <w:sz w:val="24"/>
           <w:szCs w:val="24"/>
         </w:rPr>
-        <w:t xml:space="preserve">-документы определенного формата </w:t>
-      </w:r>
-      <w:proofErr w:type="gramStart"/>
-      <w:r>
-        <w:rPr>
-          <w:sz w:val="24"/>
-          <w:szCs w:val="24"/>
-        </w:rPr>
-        <w:t xml:space="preserve">( </w:t>
-      </w:r>
-      <w:proofErr w:type="gramEnd"/>
-      <w:r>
-        <w:rPr>
-          <w:sz w:val="24"/>
-          <w:szCs w:val="24"/>
-        </w:rPr>
-        <w:t xml:space="preserve">см. Приложение1, содержащее информацию о группах оборудования, оборудовании, календаре и Приложение2, содержащее информацию о партиях, </w:t>
-      </w:r>
-      <w:proofErr w:type="spellStart"/>
-      <w:r>
-        <w:rPr>
-          <w:sz w:val="24"/>
-          <w:szCs w:val="24"/>
-        </w:rPr>
-        <w:t>подпартиях</w:t>
-      </w:r>
-      <w:proofErr w:type="spellEnd"/>
-      <w:r>
-        <w:rPr>
-          <w:sz w:val="24"/>
-          <w:szCs w:val="24"/>
-        </w:rPr>
-        <w:t xml:space="preserve">, операциях), </w:t>
+        <w:t xml:space="preserve">-документы определенного формата ( см. Приложение1, содержащее информацию о группах оборудования, оборудовании, календаре и Приложение2, содержащее информацию о партиях, подпартиях, операциях), </w:t>
       </w:r>
     </w:p>
     <w:p>
@@ -345,7 +305,6 @@
           <w:szCs w:val="24"/>
         </w:rPr>
       </w:pPr>
-      <w:proofErr w:type="gramStart"/>
       <w:r>
         <w:rPr>
           <w:sz w:val="24"/>
@@ -391,7 +350,6 @@
         </w:rPr>
         <w:t>_</w:t>
       </w:r>
-      <w:proofErr w:type="spellStart"/>
       <w:r>
         <w:rPr>
           <w:sz w:val="24"/>
@@ -400,21 +358,12 @@
         </w:rPr>
         <w:t>dir</w:t>
       </w:r>
-      <w:proofErr w:type="spellEnd"/>
-      <w:r>
-        <w:rPr>
-          <w:sz w:val="24"/>
-          <w:szCs w:val="24"/>
-        </w:rPr>
-        <w:t xml:space="preserve"> – директория, куда необходимо поместить файл-решение.</w:t>
-      </w:r>
-      <w:proofErr w:type="gramEnd"/>
-      <w:r>
-        <w:rPr>
-          <w:sz w:val="24"/>
-          <w:szCs w:val="24"/>
-        </w:rPr>
-        <w:t xml:space="preserve"> Параметр может быть не указан. В случае отсутствия указания только данного параметра файл-решение записывается в  директорию, где находится файл Scheduler.exe. </w:t>
+      <w:r>
+        <w:rPr>
+          <w:sz w:val="24"/>
+          <w:szCs w:val="24"/>
+        </w:rPr>
+        <w:t xml:space="preserve"> – директория, куда необходимо поместить файл-решение. Параметр может быть не указан. В случае отсутствия указания только данного параметра файл-решение записывается в  директорию, где находится файл Scheduler.exe. </w:t>
       </w:r>
     </w:p>
     <w:p>
@@ -445,7 +394,21 @@
           <w:sz w:val="24"/>
           <w:szCs w:val="24"/>
         </w:rPr>
-        <w:t>-документ (см. Приложение 3) и сохранит его в указанную директорию.</w:t>
+        <w:t xml:space="preserve">-документ </w:t>
+      </w:r>
+      <w:r>
+        <w:rPr>
+          <w:sz w:val="24"/>
+          <w:szCs w:val="24"/>
+        </w:rPr>
+        <w:t xml:space="preserve">– готовое расписание </w:t>
+      </w:r>
+      <w:r>
+        <w:rPr>
+          <w:sz w:val="24"/>
+          <w:szCs w:val="24"/>
+        </w:rPr>
+        <w:t>(см. Приложение 3) и сохранит его в указанную директорию.</w:t>
       </w:r>
     </w:p>
     <w:p>
@@ -516,57 +479,73 @@
           <w:szCs w:val="24"/>
           <w:lang w:val="en-US"/>
         </w:rPr>
-        <w:t>exe [</w:t>
-      </w:r>
-      <w:proofErr w:type="spellStart"/>
-      <w:r>
-        <w:rPr>
-          <w:i/>
-          <w:color w:val="000000" w:themeColor="text1"/>
-          <w:sz w:val="24"/>
-          <w:szCs w:val="24"/>
-          <w:lang w:val="en-US"/>
-        </w:rPr>
-        <w:t>name_of_input_dir</w:t>
-      </w:r>
-      <w:proofErr w:type="spellEnd"/>
-      <w:r>
-        <w:rPr>
-          <w:i/>
-          <w:color w:val="000000" w:themeColor="text1"/>
-          <w:sz w:val="24"/>
-          <w:szCs w:val="24"/>
-          <w:lang w:val="en-US"/>
-        </w:rPr>
-        <w:t>] [</w:t>
-      </w:r>
-      <w:proofErr w:type="spellStart"/>
-      <w:r>
-        <w:rPr>
-          <w:i/>
-          <w:color w:val="000000" w:themeColor="text1"/>
-          <w:sz w:val="24"/>
-          <w:szCs w:val="24"/>
-          <w:lang w:val="en-US"/>
-        </w:rPr>
-        <w:t>name_of_output_dir</w:t>
-      </w:r>
-      <w:proofErr w:type="spellEnd"/>
-      <w:r>
-        <w:rPr>
-          <w:i/>
-          <w:color w:val="000000" w:themeColor="text1"/>
-          <w:sz w:val="24"/>
-          <w:szCs w:val="24"/>
-          <w:lang w:val="en-US"/>
-        </w:rPr>
-        <w:t>]</w:t>
+        <w:t>exe [name_of_input_dir] [name_of_output_dir]</w:t>
       </w:r>
     </w:p>
     <w:p>
       <w:pPr>
         <w:ind w:firstLine="708"/>
         <w:rPr>
+          <w:sz w:val="24"/>
+          <w:szCs w:val="24"/>
+        </w:rPr>
+      </w:pPr>
+      <w:r>
+        <w:rPr>
+          <w:sz w:val="24"/>
+          <w:szCs w:val="24"/>
+        </w:rPr>
+        <w:t xml:space="preserve">запускает </w:t>
+      </w:r>
+      <w:r>
+        <w:rPr>
+          <w:i/>
+          <w:sz w:val="24"/>
+          <w:szCs w:val="24"/>
+        </w:rPr>
+        <w:t>Отладчик</w:t>
+      </w:r>
+      <w:r>
+        <w:rPr>
+          <w:sz w:val="24"/>
+          <w:szCs w:val="24"/>
+        </w:rPr>
+        <w:t xml:space="preserve"> и </w:t>
+      </w:r>
+      <w:r>
+        <w:rPr>
+          <w:sz w:val="24"/>
+          <w:szCs w:val="24"/>
+        </w:rPr>
+        <w:t xml:space="preserve">проверяет построенное расписание на наличие критических ошибок, наличие замечаний по расписанию и оценивает его качество по некоторым критериям. Все данные об ошибках записываются в </w:t>
+      </w:r>
+      <w:r>
+        <w:rPr>
+          <w:sz w:val="24"/>
+          <w:szCs w:val="24"/>
+          <w:lang w:val="en-US"/>
+        </w:rPr>
+        <w:t>log</w:t>
+      </w:r>
+      <w:r>
+        <w:rPr>
+          <w:sz w:val="24"/>
+          <w:szCs w:val="24"/>
+        </w:rPr>
+        <w:t xml:space="preserve">-файл, где каждая </w:t>
+      </w:r>
+      <w:r>
+        <w:rPr>
+          <w:sz w:val="24"/>
+          <w:szCs w:val="24"/>
+        </w:rPr>
+        <w:t>ошибка имеет свой идентификатор.</w:t>
+      </w:r>
+    </w:p>
+    <w:p>
+      <w:pPr>
+        <w:ind w:firstLine="708"/>
+        <w:rPr>
           <w:rFonts w:eastAsiaTheme="majorEastAsia" w:cstheme="minorHAnsi"/>
           <w:bCs/>
           <w:sz w:val="24"/>
@@ -578,23 +557,40 @@
           <w:sz w:val="24"/>
           <w:szCs w:val="24"/>
         </w:rPr>
-        <w:t xml:space="preserve">проверяет построенное расписание на наличие критических ошибок, наличие замечаний по расписанию и оценивает его качество по некоторым критериям. Все данные об ошибках записываются в </w:t>
-      </w:r>
-      <w:r>
-        <w:rPr>
-          <w:sz w:val="24"/>
-          <w:szCs w:val="24"/>
-          <w:lang w:val="en-US"/>
-        </w:rPr>
-        <w:t>log</w:t>
-      </w:r>
-      <w:r>
-        <w:rPr>
-          <w:sz w:val="24"/>
-          <w:szCs w:val="24"/>
-        </w:rPr>
-        <w:t>-файл, где каждая ошибка имеет свой идентификатор.</w:t>
-      </w:r>
+        <w:t>После того как</w:t>
+      </w:r>
+      <w:r>
+        <w:rPr>
+          <w:i/>
+          <w:sz w:val="24"/>
+          <w:szCs w:val="24"/>
+        </w:rPr>
+        <w:t xml:space="preserve"> </w:t>
+      </w:r>
+      <w:r>
+        <w:rPr>
+          <w:i/>
+          <w:sz w:val="24"/>
+          <w:szCs w:val="24"/>
+        </w:rPr>
+        <w:t>Отладчик</w:t>
+      </w:r>
+      <w:r>
+        <w:rPr>
+          <w:sz w:val="24"/>
+          <w:szCs w:val="24"/>
+        </w:rPr>
+        <w:t xml:space="preserve"> </w:t>
+      </w:r>
+      <w:r>
+        <w:rPr>
+          <w:sz w:val="24"/>
+          <w:szCs w:val="24"/>
+        </w:rPr>
+        <w:t>отрабатывает по описанному выше сценарию, он автоматически закрывается.</w:t>
+      </w:r>
+      <w:bookmarkStart w:id="0" w:name="_GoBack"/>
+      <w:bookmarkEnd w:id="0"/>
     </w:p>
     <w:p>
       <w:pPr>
@@ -621,59 +617,49 @@
           <w:sz w:val="24"/>
           <w:szCs w:val="24"/>
         </w:rPr>
+        <w:t xml:space="preserve"> По нажатию кнопки “Визуализировать расписание” система </w:t>
+      </w:r>
+      <w:r>
+        <w:rPr>
+          <w:rFonts w:cs="Times New Roman"/>
+          <w:sz w:val="24"/>
+          <w:szCs w:val="24"/>
+        </w:rPr>
+        <w:t xml:space="preserve">предлагает загрузить 2 файла, содержащих в себе информацию о построенном расписании и </w:t>
+      </w:r>
+      <w:r>
+        <w:rPr>
+          <w:rFonts w:cs="Times New Roman"/>
+          <w:sz w:val="24"/>
+          <w:szCs w:val="24"/>
+          <w:lang w:val="en-US"/>
+        </w:rPr>
+        <w:t>log</w:t>
+      </w:r>
+      <w:r>
+        <w:rPr>
+          <w:rFonts w:cs="Times New Roman"/>
+          <w:sz w:val="24"/>
+          <w:szCs w:val="24"/>
+        </w:rPr>
+        <w:t>-</w:t>
+      </w:r>
+      <w:r>
+        <w:rPr>
+          <w:rFonts w:cs="Times New Roman"/>
+          <w:sz w:val="24"/>
+          <w:szCs w:val="24"/>
+        </w:rPr>
+        <w:t>журнал соответственно.</w:t>
+      </w:r>
+      <w:r>
+        <w:rPr>
+          <w:rFonts w:cs="Times New Roman"/>
+          <w:sz w:val="24"/>
+          <w:szCs w:val="24"/>
+        </w:rPr>
         <w:t xml:space="preserve"> </w:t>
       </w:r>
-      <w:proofErr w:type="gramStart"/>
-      <w:r>
-        <w:rPr>
-          <w:rFonts w:cs="Times New Roman"/>
-          <w:sz w:val="24"/>
-          <w:szCs w:val="24"/>
-        </w:rPr>
-        <w:t xml:space="preserve">По нажатию кнопки “Визуализировать расписание” система </w:t>
-      </w:r>
-      <w:r>
-        <w:rPr>
-          <w:rFonts w:cs="Times New Roman"/>
-          <w:sz w:val="24"/>
-          <w:szCs w:val="24"/>
-        </w:rPr>
-        <w:t xml:space="preserve">предлагает загрузить 2 файла, содержащих в себе информацию о построенном расписании и </w:t>
-      </w:r>
-      <w:r>
-        <w:rPr>
-          <w:rFonts w:cs="Times New Roman"/>
-          <w:sz w:val="24"/>
-          <w:szCs w:val="24"/>
-          <w:lang w:val="en-US"/>
-        </w:rPr>
-        <w:t>log</w:t>
-      </w:r>
-      <w:r>
-        <w:rPr>
-          <w:rFonts w:cs="Times New Roman"/>
-          <w:sz w:val="24"/>
-          <w:szCs w:val="24"/>
-        </w:rPr>
-        <w:t>-</w:t>
-      </w:r>
-      <w:r>
-        <w:rPr>
-          <w:rFonts w:cs="Times New Roman"/>
-          <w:sz w:val="24"/>
-          <w:szCs w:val="24"/>
-        </w:rPr>
-        <w:t>журнал соответственно.</w:t>
-      </w:r>
-      <w:proofErr w:type="gramEnd"/>
-      <w:r>
-        <w:rPr>
-          <w:rFonts w:cs="Times New Roman"/>
-          <w:sz w:val="24"/>
-          <w:szCs w:val="24"/>
-        </w:rPr>
-        <w:t xml:space="preserve"> </w:t>
-      </w:r>
       <w:r>
         <w:rPr>
           <w:rFonts w:cs="Times New Roman"/>
@@ -688,18 +674,8 @@
           <w:sz w:val="24"/>
           <w:szCs w:val="24"/>
         </w:rPr>
-        <w:t xml:space="preserve">выводит цветной график </w:t>
-      </w:r>
-      <w:proofErr w:type="spellStart"/>
-      <w:r>
-        <w:rPr>
-          <w:rFonts w:cs="Times New Roman"/>
-          <w:sz w:val="24"/>
-          <w:szCs w:val="24"/>
-        </w:rPr>
-        <w:t>Ганта</w:t>
-      </w:r>
-      <w:proofErr w:type="spellEnd"/>
+        <w:t>выводит цветной график Ганта</w:t>
+      </w:r>
       <w:r>
         <w:rPr>
           <w:rFonts w:cs="Times New Roman"/>
@@ -716,68 +692,24 @@
           <w:rFonts w:cs="Times New Roman"/>
           <w:sz w:val="24"/>
           <w:szCs w:val="24"/>
-          <w:lang w:val="en-US"/>
-        </w:rPr>
-      </w:pPr>
-      <w:r>
-        <w:rPr>
-          <w:rFonts w:cs="Times New Roman"/>
-          <w:sz w:val="24"/>
-          <w:szCs w:val="24"/>
-        </w:rPr>
-        <w:t xml:space="preserve">График </w:t>
-      </w:r>
-      <w:proofErr w:type="spellStart"/>
-      <w:r>
-        <w:rPr>
-          <w:rFonts w:cs="Times New Roman"/>
-          <w:sz w:val="24"/>
-          <w:szCs w:val="24"/>
-        </w:rPr>
-        <w:t>Ганта</w:t>
-      </w:r>
-      <w:proofErr w:type="spellEnd"/>
-      <w:r>
-        <w:rPr>
-          <w:rFonts w:cs="Times New Roman"/>
-          <w:sz w:val="24"/>
-          <w:szCs w:val="24"/>
-        </w:rPr>
-        <w:t xml:space="preserve"> представляет собой горизонтальную шкалу времени, вдоль которой </w:t>
-      </w:r>
-      <w:r>
-        <w:rPr>
-          <w:rFonts w:cs="Times New Roman"/>
-          <w:sz w:val="24"/>
-          <w:szCs w:val="24"/>
-        </w:rPr>
-        <w:t>в соответствие с построенным расписанием</w:t>
-      </w:r>
-      <w:r>
-        <w:rPr>
-          <w:rFonts w:cs="Times New Roman"/>
-          <w:sz w:val="24"/>
-          <w:szCs w:val="24"/>
-        </w:rPr>
-        <w:t xml:space="preserve"> распределяются партии. Каждая партия состоит из взаимосвязанных операций, увидеть которые можно кликнув по прямоугольному отображению партии. Получить подробную информацию по любой из операций можно аналогичным способом – кликнуть на прямоугольник. Информация по операциям выводится в отдельном окне сбоку от графика </w:t>
-      </w:r>
-      <w:proofErr w:type="spellStart"/>
-      <w:r>
-        <w:rPr>
-          <w:rFonts w:cs="Times New Roman"/>
-          <w:sz w:val="24"/>
-          <w:szCs w:val="24"/>
-        </w:rPr>
-        <w:t>Ганта</w:t>
-      </w:r>
-      <w:proofErr w:type="spellEnd"/>
-      <w:r>
-        <w:rPr>
-          <w:rFonts w:cs="Times New Roman"/>
-          <w:sz w:val="24"/>
-          <w:szCs w:val="24"/>
-        </w:rPr>
-        <w:t xml:space="preserve"> (можно узнать имя операции, назначенное для нее оборудование, длительность, список предшествующих операций). </w:t>
+        </w:rPr>
+      </w:pPr>
+      <w:r>
+        <w:rPr>
+          <w:rFonts w:cs="Times New Roman"/>
+          <w:sz w:val="24"/>
+          <w:szCs w:val="24"/>
+        </w:rPr>
+        <w:t xml:space="preserve">График Ганта представляет собой горизонтальную шкалу времени, вдоль которой в соответствие с построенным расписанием распределяются партии. Каждая партия состоит </w:t>
+      </w:r>
+      <w:r>
+        <w:rPr>
+          <w:rFonts w:cs="Times New Roman"/>
+          <w:sz w:val="24"/>
+          <w:szCs w:val="24"/>
+        </w:rPr>
+        <w:lastRenderedPageBreak/>
+        <w:t xml:space="preserve">из взаимосвязанных операций, увидеть которые можно кликнув по прямоугольному отображению партии. Получить подробную информацию по любой из операций можно аналогичным способом – кликнуть на прямоугольник. Информация по операциям выводится в отдельном окне сбоку от графика Ганта (можно узнать имя операции, назначенное для нее оборудование, длительность, список предшествующих операций). </w:t>
       </w:r>
     </w:p>
     <w:p>
@@ -795,7 +727,6 @@
           <w:sz w:val="24"/>
           <w:szCs w:val="24"/>
         </w:rPr>
-        <w:lastRenderedPageBreak/>
         <w:t xml:space="preserve">Каждая операция (ее прямоугольное представление на графике) окрашена в один из трех цветов – зеленый, желтый либо красный. «Зеленые» операции являются некритическими и не содержат в себе ошибок или предупреждений. «Желтые» операции – операции </w:t>
       </w:r>
       <w:r>
@@ -805,7 +736,7 @@
           <w:sz w:val="24"/>
           <w:szCs w:val="24"/>
         </w:rPr>
-        <w:t>с замечаниями</w:t>
+        <w:t>с замечаниями (</w:t>
       </w:r>
       <w:r>
         <w:rPr>
@@ -813,8 +744,9 @@
           <w:color w:val="000000" w:themeColor="text1"/>
           <w:sz w:val="24"/>
           <w:szCs w:val="24"/>
-        </w:rPr>
-        <w:t xml:space="preserve"> (</w:t>
+          <w:lang w:val="en-US"/>
+        </w:rPr>
+        <w:t>warning</w:t>
       </w:r>
       <w:r>
         <w:rPr>
@@ -822,16 +754,6 @@
           <w:color w:val="000000" w:themeColor="text1"/>
           <w:sz w:val="24"/>
           <w:szCs w:val="24"/>
-          <w:lang w:val="en-US"/>
-        </w:rPr>
-        <w:t>warning</w:t>
-      </w:r>
-      <w:r>
-        <w:rPr>
-          <w:rFonts w:cs="Times New Roman"/>
-          <w:color w:val="000000" w:themeColor="text1"/>
-          <w:sz w:val="24"/>
-          <w:szCs w:val="24"/>
         </w:rPr>
         <w:t>)</w:t>
       </w:r>
@@ -841,31 +763,7 @@
           <w:sz w:val="24"/>
           <w:szCs w:val="24"/>
         </w:rPr>
-        <w:t>.</w:t>
-      </w:r>
-      <w:r>
-        <w:rPr>
-          <w:rFonts w:cs="Times New Roman"/>
-          <w:sz w:val="24"/>
-          <w:szCs w:val="24"/>
-        </w:rPr>
-        <w:t xml:space="preserve"> «Красные» операции являются критическими и </w:t>
-      </w:r>
-      <w:r>
-        <w:rPr>
-          <w:rFonts w:cs="Times New Roman"/>
-          <w:sz w:val="24"/>
-          <w:szCs w:val="24"/>
-        </w:rPr>
-        <w:t xml:space="preserve">содержат в себе </w:t>
-      </w:r>
-      <w:r>
-        <w:rPr>
-          <w:rFonts w:cs="Times New Roman"/>
-          <w:sz w:val="24"/>
-          <w:szCs w:val="24"/>
-        </w:rPr>
-        <w:t>ошибки (</w:t>
+        <w:t>. «Красные» операции являются критическими и содержат в себе ошибки (</w:t>
       </w:r>
       <w:r>
         <w:rPr>
@@ -926,47 +824,7 @@
           <w:sz w:val="24"/>
           <w:szCs w:val="24"/>
         </w:rPr>
-        <w:t xml:space="preserve">2) </w:t>
-      </w:r>
-      <w:r>
-        <w:rPr>
-          <w:rFonts w:cs="Times New Roman"/>
-          <w:sz w:val="24"/>
-          <w:szCs w:val="24"/>
-        </w:rPr>
-        <w:t>если в партии есть хоть одна операция</w:t>
-      </w:r>
-      <w:r>
-        <w:rPr>
-          <w:rFonts w:cs="Times New Roman"/>
-          <w:sz w:val="24"/>
-          <w:szCs w:val="24"/>
-        </w:rPr>
-        <w:t xml:space="preserve"> с предупреждением</w:t>
-      </w:r>
-      <w:r>
-        <w:rPr>
-          <w:rFonts w:cs="Times New Roman"/>
-          <w:sz w:val="24"/>
-          <w:szCs w:val="24"/>
-        </w:rPr>
-        <w:t xml:space="preserve"> – партия окрашивается в </w:t>
-      </w:r>
-      <w:r>
-        <w:rPr>
-          <w:rFonts w:cs="Times New Roman"/>
-          <w:sz w:val="24"/>
-          <w:szCs w:val="24"/>
-        </w:rPr>
-        <w:t>желтый</w:t>
-      </w:r>
-      <w:r>
-        <w:rPr>
-          <w:rFonts w:cs="Times New Roman"/>
-          <w:sz w:val="24"/>
-          <w:szCs w:val="24"/>
-        </w:rPr>
-        <w:t xml:space="preserve"> цвет;</w:t>
+        <w:t>2) если в партии есть хоть одна операция с предупреждением – партия окрашивается в желтый цвет;</w:t>
       </w:r>
     </w:p>
     <w:p>
@@ -984,39 +842,7 @@
           <w:sz w:val="24"/>
           <w:szCs w:val="24"/>
         </w:rPr>
-        <w:t xml:space="preserve">3) если в партии все операции зеленые - </w:t>
-      </w:r>
-      <w:r>
-        <w:rPr>
-          <w:rFonts w:cs="Times New Roman"/>
-          <w:sz w:val="24"/>
-          <w:szCs w:val="24"/>
-        </w:rPr>
-        <w:t xml:space="preserve">партия окрашивается в </w:t>
-      </w:r>
-      <w:r>
-        <w:rPr>
-          <w:rFonts w:cs="Times New Roman"/>
-          <w:sz w:val="24"/>
-          <w:szCs w:val="24"/>
-        </w:rPr>
-        <w:t>зеленый</w:t>
-      </w:r>
-      <w:r>
-        <w:rPr>
-          <w:rFonts w:cs="Times New Roman"/>
-          <w:sz w:val="24"/>
-          <w:szCs w:val="24"/>
-        </w:rPr>
-        <w:t xml:space="preserve"> цвет</w:t>
-      </w:r>
-      <w:r>
-        <w:rPr>
-          <w:rFonts w:cs="Times New Roman"/>
-          <w:sz w:val="24"/>
-          <w:szCs w:val="24"/>
-        </w:rPr>
-        <w:t>.</w:t>
+        <w:t>3) если в партии все операции зеленые - партия окрашивается в зеленый цвет.</w:t>
       </w:r>
     </w:p>
     <w:p>
@@ -1038,10 +864,7 @@
       </w:r>
     </w:p>
     <w:p/>
-    <w:p>
-      <w:bookmarkStart w:id="0" w:name="_GoBack"/>
-      <w:bookmarkEnd w:id="0"/>
-    </w:p>
+    <w:p/>
     <w:sectPr>
       <w:pgSz w:w="11906" w:h="16838"/>
       <w:pgMar w:top="1134" w:right="850" w:bottom="1134" w:left="1701" w:header="708" w:footer="708" w:gutter="0"/>

</xml_diff>

<commit_message>
wrong names in docs (operation's guide and scenario) are changed
</commit_message>
<xml_diff>
--- a/Docs/Scenario_of_system_work/system_operation_scenario.docx
+++ b/Docs/Scenario_of_system_work/system_operation_scenario.docx
@@ -34,6 +34,7 @@
         </w:rPr>
         <w:t xml:space="preserve">В рамках одной системы </w:t>
       </w:r>
+      <w:proofErr w:type="spellStart"/>
       <w:r>
         <w:rPr>
           <w:rFonts w:cs="Times New Roman"/>
@@ -43,6 +44,7 @@
         </w:rPr>
         <w:t>ShedulerTask</w:t>
       </w:r>
+      <w:proofErr w:type="spellEnd"/>
       <w:r>
         <w:rPr>
           <w:rFonts w:cs="Times New Roman"/>
@@ -198,7 +200,85 @@
           <w:szCs w:val="24"/>
           <w:lang w:val="en-US"/>
         </w:rPr>
-        <w:t>./Scheduler.exe [ name_of_input_dir] [name_of_output_dir]</w:t>
+        <w:t>./</w:t>
+      </w:r>
+      <w:r>
+        <w:rPr>
+          <w:i/>
+          <w:sz w:val="24"/>
+          <w:szCs w:val="24"/>
+          <w:lang w:val="en-US"/>
+        </w:rPr>
+        <w:t>BuilderConsole</w:t>
+      </w:r>
+      <w:r>
+        <w:rPr>
+          <w:i/>
+          <w:sz w:val="24"/>
+          <w:szCs w:val="24"/>
+          <w:lang w:val="en-US"/>
+        </w:rPr>
+        <w:t xml:space="preserve">.exe </w:t>
+      </w:r>
+      <w:proofErr w:type="gramStart"/>
+      <w:r>
+        <w:rPr>
+          <w:i/>
+          <w:sz w:val="24"/>
+          <w:szCs w:val="24"/>
+          <w:lang w:val="en-US"/>
+        </w:rPr>
+        <w:t xml:space="preserve">[ </w:t>
+      </w:r>
+      <w:proofErr w:type="spellStart"/>
+      <w:r>
+        <w:rPr>
+          <w:i/>
+          <w:sz w:val="24"/>
+          <w:szCs w:val="24"/>
+          <w:lang w:val="en-US"/>
+        </w:rPr>
+        <w:t>name</w:t>
+      </w:r>
+      <w:proofErr w:type="gramEnd"/>
+      <w:r>
+        <w:rPr>
+          <w:i/>
+          <w:sz w:val="24"/>
+          <w:szCs w:val="24"/>
+          <w:lang w:val="en-US"/>
+        </w:rPr>
+        <w:t>_of_input_dir</w:t>
+      </w:r>
+      <w:proofErr w:type="spellEnd"/>
+      <w:r>
+        <w:rPr>
+          <w:i/>
+          <w:sz w:val="24"/>
+          <w:szCs w:val="24"/>
+          <w:lang w:val="en-US"/>
+        </w:rPr>
+        <w:t>] [</w:t>
+      </w:r>
+      <w:proofErr w:type="spellStart"/>
+      <w:r>
+        <w:rPr>
+          <w:i/>
+          <w:sz w:val="24"/>
+          <w:szCs w:val="24"/>
+          <w:lang w:val="en-US"/>
+        </w:rPr>
+        <w:t>name_of_output_dir</w:t>
+      </w:r>
+      <w:proofErr w:type="spellEnd"/>
+      <w:r>
+        <w:rPr>
+          <w:i/>
+          <w:sz w:val="24"/>
+          <w:szCs w:val="24"/>
+          <w:lang w:val="en-US"/>
+        </w:rPr>
+        <w:t>]</w:t>
       </w:r>
     </w:p>
     <w:p>
@@ -260,6 +340,7 @@
         </w:rPr>
         <w:t>_</w:t>
       </w:r>
+      <w:proofErr w:type="spellStart"/>
       <w:r>
         <w:rPr>
           <w:sz w:val="24"/>
@@ -268,6 +349,7 @@
         </w:rPr>
         <w:t>dir</w:t>
       </w:r>
+      <w:proofErr w:type="spellEnd"/>
       <w:r>
         <w:rPr>
           <w:sz w:val="24"/>
@@ -295,7 +377,39 @@
           <w:sz w:val="24"/>
           <w:szCs w:val="24"/>
         </w:rPr>
-        <w:t xml:space="preserve">-документы определенного формата ( см. Приложение1, содержащее информацию о группах оборудования, оборудовании, календаре и Приложение2, содержащее информацию о партиях, подпартиях, операциях), </w:t>
+        <w:t xml:space="preserve">-документы определенного формата </w:t>
+      </w:r>
+      <w:proofErr w:type="gramStart"/>
+      <w:r>
+        <w:rPr>
+          <w:sz w:val="24"/>
+          <w:szCs w:val="24"/>
+        </w:rPr>
+        <w:t xml:space="preserve">( </w:t>
+      </w:r>
+      <w:proofErr w:type="gramEnd"/>
+      <w:r>
+        <w:rPr>
+          <w:sz w:val="24"/>
+          <w:szCs w:val="24"/>
+        </w:rPr>
+        <w:t xml:space="preserve">см. Приложение1, содержащее информацию о группах оборудования, оборудовании, календаре и Приложение2, содержащее информацию о партиях, </w:t>
+      </w:r>
+      <w:proofErr w:type="spellStart"/>
+      <w:r>
+        <w:rPr>
+          <w:sz w:val="24"/>
+          <w:szCs w:val="24"/>
+        </w:rPr>
+        <w:t>подпартиях</w:t>
+      </w:r>
+      <w:proofErr w:type="spellEnd"/>
+      <w:r>
+        <w:rPr>
+          <w:sz w:val="24"/>
+          <w:szCs w:val="24"/>
+        </w:rPr>
+        <w:t xml:space="preserve">, операциях), </w:t>
       </w:r>
     </w:p>
     <w:p>
@@ -305,6 +419,7 @@
           <w:szCs w:val="24"/>
         </w:rPr>
       </w:pPr>
+      <w:proofErr w:type="gramStart"/>
       <w:r>
         <w:rPr>
           <w:sz w:val="24"/>
@@ -350,6 +465,7 @@
         </w:rPr>
         <w:t>_</w:t>
       </w:r>
+      <w:proofErr w:type="spellStart"/>
       <w:r>
         <w:rPr>
           <w:sz w:val="24"/>
@@ -358,12 +474,21 @@
         </w:rPr>
         <w:t>dir</w:t>
       </w:r>
-      <w:r>
-        <w:rPr>
-          <w:sz w:val="24"/>
-          <w:szCs w:val="24"/>
-        </w:rPr>
-        <w:t xml:space="preserve"> – директория, куда необходимо поместить файл-решение. Параметр может быть не указан. В случае отсутствия указания только данного параметра файл-решение записывается в  директорию, где находится файл Scheduler.exe. </w:t>
+      <w:proofErr w:type="spellEnd"/>
+      <w:r>
+        <w:rPr>
+          <w:sz w:val="24"/>
+          <w:szCs w:val="24"/>
+        </w:rPr>
+        <w:t xml:space="preserve"> – директория, куда необходимо поместить файл-решение.</w:t>
+      </w:r>
+      <w:proofErr w:type="gramEnd"/>
+      <w:r>
+        <w:rPr>
+          <w:sz w:val="24"/>
+          <w:szCs w:val="24"/>
+        </w:rPr>
+        <w:t xml:space="preserve"> Параметр может быть не указан. В случае отсутствия указания только данного параметра файл-решение записывается в  директорию, где находится файл Scheduler.exe. </w:t>
       </w:r>
     </w:p>
     <w:p>
@@ -469,7 +594,27 @@
           <w:szCs w:val="24"/>
           <w:lang w:val="en-US"/>
         </w:rPr>
-        <w:t>./debugger.</w:t>
+        <w:t>./</w:t>
+      </w:r>
+      <w:bookmarkStart w:id="0" w:name="_GoBack"/>
+      <w:r>
+        <w:rPr>
+          <w:i/>
+          <w:sz w:val="24"/>
+          <w:szCs w:val="24"/>
+          <w:lang w:val="en-US"/>
+        </w:rPr>
+        <w:t>DebuggerConsole</w:t>
+      </w:r>
+      <w:bookmarkEnd w:id="0"/>
+      <w:r>
+        <w:rPr>
+          <w:i/>
+          <w:sz w:val="24"/>
+          <w:szCs w:val="24"/>
+          <w:lang w:val="en-US"/>
+        </w:rPr>
+        <w:t>.</w:t>
       </w:r>
       <w:r>
         <w:rPr>
@@ -479,7 +624,51 @@
           <w:szCs w:val="24"/>
           <w:lang w:val="en-US"/>
         </w:rPr>
-        <w:t>exe [name_of_input_dir] [name_of_output_dir]</w:t>
+        <w:t>exe [</w:t>
+      </w:r>
+      <w:proofErr w:type="spellStart"/>
+      <w:r>
+        <w:rPr>
+          <w:i/>
+          <w:color w:val="000000" w:themeColor="text1"/>
+          <w:sz w:val="24"/>
+          <w:szCs w:val="24"/>
+          <w:lang w:val="en-US"/>
+        </w:rPr>
+        <w:t>name_of_input_dir</w:t>
+      </w:r>
+      <w:proofErr w:type="spellEnd"/>
+      <w:r>
+        <w:rPr>
+          <w:i/>
+          <w:color w:val="000000" w:themeColor="text1"/>
+          <w:sz w:val="24"/>
+          <w:szCs w:val="24"/>
+          <w:lang w:val="en-US"/>
+        </w:rPr>
+        <w:t>] [</w:t>
+      </w:r>
+      <w:proofErr w:type="spellStart"/>
+      <w:r>
+        <w:rPr>
+          <w:i/>
+          <w:color w:val="000000" w:themeColor="text1"/>
+          <w:sz w:val="24"/>
+          <w:szCs w:val="24"/>
+          <w:lang w:val="en-US"/>
+        </w:rPr>
+        <w:t>name_of_output_dir</w:t>
+      </w:r>
+      <w:proofErr w:type="spellEnd"/>
+      <w:r>
+        <w:rPr>
+          <w:i/>
+          <w:color w:val="000000" w:themeColor="text1"/>
+          <w:sz w:val="24"/>
+          <w:szCs w:val="24"/>
+          <w:lang w:val="en-US"/>
+        </w:rPr>
+        <w:t>]</w:t>
       </w:r>
     </w:p>
     <w:p>
@@ -580,17 +769,8 @@
           <w:sz w:val="24"/>
           <w:szCs w:val="24"/>
         </w:rPr>
-        <w:t xml:space="preserve"> </w:t>
-      </w:r>
-      <w:r>
-        <w:rPr>
-          <w:sz w:val="24"/>
-          <w:szCs w:val="24"/>
-        </w:rPr>
-        <w:t>отрабатывает по описанному выше сценарию, он автоматически закрывается.</w:t>
-      </w:r>
-      <w:bookmarkStart w:id="0" w:name="_GoBack"/>
-      <w:bookmarkEnd w:id="0"/>
+        <w:t xml:space="preserve"> отрабатывает по описанному выше сценарию, он автоматически закрывается.</w:t>
+      </w:r>
     </w:p>
     <w:p>
       <w:pPr>
@@ -617,7 +797,16 @@
           <w:sz w:val="24"/>
           <w:szCs w:val="24"/>
         </w:rPr>
-        <w:t xml:space="preserve"> По нажатию кнопки “Визуализировать расписание” система </w:t>
+        <w:t xml:space="preserve"> </w:t>
+      </w:r>
+      <w:proofErr w:type="gramStart"/>
+      <w:r>
+        <w:rPr>
+          <w:rFonts w:cs="Times New Roman"/>
+          <w:sz w:val="24"/>
+          <w:szCs w:val="24"/>
+        </w:rPr>
+        <w:t xml:space="preserve">По нажатию кнопки “Визуализировать расписание” система </w:t>
       </w:r>
       <w:r>
         <w:rPr>
@@ -652,6 +841,7 @@
         </w:rPr>
         <w:t>журнал соответственно.</w:t>
       </w:r>
+      <w:proofErr w:type="gramEnd"/>
       <w:r>
         <w:rPr>
           <w:rFonts w:cs="Times New Roman"/>
@@ -674,8 +864,18 @@
           <w:sz w:val="24"/>
           <w:szCs w:val="24"/>
         </w:rPr>
-        <w:t>выводит цветной график Ганта</w:t>
-      </w:r>
+        <w:t xml:space="preserve">выводит цветной график </w:t>
+      </w:r>
+      <w:proofErr w:type="spellStart"/>
+      <w:r>
+        <w:rPr>
+          <w:rFonts w:cs="Times New Roman"/>
+          <w:sz w:val="24"/>
+          <w:szCs w:val="24"/>
+        </w:rPr>
+        <w:t>Ганта</w:t>
+      </w:r>
+      <w:proofErr w:type="spellEnd"/>
       <w:r>
         <w:rPr>
           <w:rFonts w:cs="Times New Roman"/>
@@ -700,7 +900,25 @@
           <w:sz w:val="24"/>
           <w:szCs w:val="24"/>
         </w:rPr>
-        <w:t xml:space="preserve">График Ганта представляет собой горизонтальную шкалу времени, вдоль которой в соответствие с построенным расписанием распределяются партии. Каждая партия состоит </w:t>
+        <w:t xml:space="preserve">График </w:t>
+      </w:r>
+      <w:proofErr w:type="spellStart"/>
+      <w:r>
+        <w:rPr>
+          <w:rFonts w:cs="Times New Roman"/>
+          <w:sz w:val="24"/>
+          <w:szCs w:val="24"/>
+        </w:rPr>
+        <w:t>Ганта</w:t>
+      </w:r>
+      <w:proofErr w:type="spellEnd"/>
+      <w:r>
+        <w:rPr>
+          <w:rFonts w:cs="Times New Roman"/>
+          <w:sz w:val="24"/>
+          <w:szCs w:val="24"/>
+        </w:rPr>
+        <w:t xml:space="preserve"> представляет собой горизонтальную шкалу времени, вдоль которой в соответствие с построенным расписанием распределяются партии. Каждая партия состоит </w:t>
       </w:r>
       <w:r>
         <w:rPr>
@@ -709,7 +927,25 @@
           <w:szCs w:val="24"/>
         </w:rPr>
         <w:lastRenderedPageBreak/>
-        <w:t xml:space="preserve">из взаимосвязанных операций, увидеть которые можно кликнув по прямоугольному отображению партии. Получить подробную информацию по любой из операций можно аналогичным способом – кликнуть на прямоугольник. Информация по операциям выводится в отдельном окне сбоку от графика Ганта (можно узнать имя операции, назначенное для нее оборудование, длительность, список предшествующих операций). </w:t>
+        <w:t xml:space="preserve">из взаимосвязанных операций, увидеть которые можно кликнув по прямоугольному отображению партии. Получить подробную информацию по любой из операций можно аналогичным способом – кликнуть на прямоугольник. Информация по операциям выводится в отдельном окне сбоку от графика </w:t>
+      </w:r>
+      <w:proofErr w:type="spellStart"/>
+      <w:r>
+        <w:rPr>
+          <w:rFonts w:cs="Times New Roman"/>
+          <w:sz w:val="24"/>
+          <w:szCs w:val="24"/>
+        </w:rPr>
+        <w:t>Ганта</w:t>
+      </w:r>
+      <w:proofErr w:type="spellEnd"/>
+      <w:r>
+        <w:rPr>
+          <w:rFonts w:cs="Times New Roman"/>
+          <w:sz w:val="24"/>
+          <w:szCs w:val="24"/>
+        </w:rPr>
+        <w:t xml:space="preserve"> (можно узнать имя операции, назначенное для нее оборудование, длительность, список предшествующих операций). </w:t>
       </w:r>
     </w:p>
     <w:p>

</xml_diff>